<commit_message>
Add new code, segmentation works
</commit_message>
<xml_diff>
--- a/Documentation.docx
+++ b/Documentation.docx
@@ -23,22 +23,137 @@
         <w:pStyle w:val="Cmsor1"/>
       </w:pPr>
       <w:r>
-        <w:t>Linkek</w:t>
+        <w:t>Technikai dolgok</w:t>
+      </w:r>
+    </w:p>
+    <w:p>
+      <w:pPr>
+        <w:pStyle w:val="Cmsor2"/>
+        <w:rPr>
+          <w:rStyle w:val="kd"/>
+        </w:rPr>
+      </w:pPr>
+      <w:r>
+        <w:t>HSV színtér</w:t>
+      </w:r>
+    </w:p>
+    <w:p>
+      <w:r>
+        <w:t>(Hue, Saturation, Value) Hengerkoordinátás színtér. A szín 1 koordinátában szerepel, ezért szegmentálásra kényelmesen használható.</w:t>
+      </w:r>
+    </w:p>
+    <w:p>
+      <w:pPr>
+        <w:rPr>
+          <w:rStyle w:val="kd"/>
+        </w:rPr>
+      </w:pPr>
+      <w:r>
+        <w:t xml:space="preserve">OpenCV-ben az értékkészlete: </w:t>
+      </w:r>
+      <w:r>
+        <w:rPr>
+          <w:rStyle w:val="kd"/>
+        </w:rPr>
+        <w:t>H[0</w:t>
+      </w:r>
+      <w:r>
+        <w:rPr>
+          <w:rStyle w:val="kd"/>
+        </w:rPr>
+        <w:t>-</w:t>
+      </w:r>
+      <w:r>
+        <w:rPr>
+          <w:rStyle w:val="kd"/>
+        </w:rPr>
+        <w:t>179], S[0-255], V[0-255]</w:t>
+      </w:r>
+    </w:p>
+    <w:p>
+      <w:pPr>
+        <w:rPr>
+          <w:rStyle w:val="kd"/>
+        </w:rPr>
+      </w:pPr>
+      <w:r>
+        <w:t>Matplotlib</w:t>
+      </w:r>
+      <w:r>
+        <w:t>-ben</w:t>
+      </w:r>
+      <w:r>
+        <w:t>:</w:t>
+      </w:r>
+      <w:r>
+        <w:t xml:space="preserve"> </w:t>
+      </w:r>
+      <w:r>
+        <w:rPr>
+          <w:rStyle w:val="kd"/>
+        </w:rPr>
+        <w:t>H[0-1], S[0-1], V[0-1]</w:t>
       </w:r>
       <w:bookmarkStart w:id="0" w:name="_GoBack"/>
       <w:bookmarkEnd w:id="0"/>
     </w:p>
     <w:p>
+      <w:pPr>
+        <w:pStyle w:val="Cmsor1"/>
+      </w:pPr>
+      <w:r>
+        <w:t>Linkek</w:t>
+      </w:r>
+    </w:p>
+    <w:p>
       <w:r>
         <w:t>Leírás a paradicsomnevelő módszerről</w:t>
       </w:r>
       <w:r>
         <w:br/>
       </w:r>
-      <w:r>
-        <w:t>https://www.commercial-hydroponic-farming.com/trellising-tomato-plants/</w:t>
-      </w:r>
+      <w:hyperlink r:id="rId6" w:history="1">
+        <w:r>
+          <w:rPr>
+            <w:rStyle w:val="Hiperhivatkozs"/>
+          </w:rPr>
+          <w:t>https://www.commercial-hydroponic-farming.com/trellising-tomato-plants/</w:t>
+        </w:r>
+      </w:hyperlink>
     </w:p>
+    <w:p>
+      <w:r>
+        <w:t>Object segmentation szín alapján, tutorial</w:t>
+      </w:r>
+      <w:r>
+        <w:br/>
+      </w:r>
+      <w:hyperlink r:id="rId7" w:history="1">
+        <w:r>
+          <w:rPr>
+            <w:rStyle w:val="Hiperhivatkozs"/>
+          </w:rPr>
+          <w:t>https://realpython.com/python-opencv-color-spaces/</w:t>
+        </w:r>
+      </w:hyperlink>
+    </w:p>
+    <w:p>
+      <w:r>
+        <w:t>Object tracking színekkel, HSV határ kiválasztása</w:t>
+      </w:r>
+      <w:r>
+        <w:br/>
+      </w:r>
+      <w:hyperlink r:id="rId8" w:history="1">
+        <w:r>
+          <w:rPr>
+            <w:rStyle w:val="Hiperhivatkozs"/>
+          </w:rPr>
+          <w:t>https://docs.opencv.org/3.4.2/df/d9d/tutorial_py_colorspaces.html</w:t>
+        </w:r>
+      </w:hyperlink>
+    </w:p>
+    <w:p/>
     <w:sectPr>
       <w:pgSz w:w="11906" w:h="16838"/>
       <w:pgMar w:top="1417" w:right="1417" w:bottom="1417" w:left="1417" w:header="708" w:footer="708" w:gutter="0"/>
@@ -49,12 +164,232 @@
 </w:document>
 </file>
 
+<file path=word/numbering.xml><?xml version="1.0" encoding="utf-8"?>
+<w:numbering xmlns:wpc="http://schemas.microsoft.com/office/word/2010/wordprocessingCanvas" xmlns:cx="http://schemas.microsoft.com/office/drawing/2014/chartex" xmlns:cx1="http://schemas.microsoft.com/office/drawing/2015/9/8/chartex" xmlns:cx2="http://schemas.microsoft.com/office/drawing/2015/10/21/chartex" xmlns:cx3="http://schemas.microsoft.com/office/drawing/2016/5/9/chartex" xmlns:cx4="http://schemas.microsoft.com/office/drawing/2016/5/10/chartex" xmlns:cx5="http://schemas.microsoft.com/office/drawing/2016/5/11/chartex" xmlns:cx6="http://schemas.microsoft.com/office/drawing/2016/5/12/chartex" xmlns:cx7="http://schemas.microsoft.com/office/drawing/2016/5/13/chartex" xmlns:cx8="http://schemas.microsoft.com/office/drawing/2016/5/14/chartex" xmlns:mc="http://schemas.openxmlformats.org/markup-compatibility/2006" xmlns:aink="http://schemas.microsoft.com/office/drawing/2016/ink" xmlns:am3d="http://schemas.microsoft.com/office/drawing/2017/model3d" xmlns:o="urn:schemas-microsoft-com:office:office" xmlns:r="http://schemas.openxmlformats.org/officeDocument/2006/relationships" xmlns:m="http://schemas.openxmlformats.org/officeDocument/2006/math" xmlns:v="urn:schemas-microsoft-com:vml" xmlns:wp14="http://schemas.microsoft.com/office/word/2010/wordprocessingDrawing" xmlns:wp="http://schemas.openxmlformats.org/drawingml/2006/wordprocessingDrawing" xmlns:w10="urn:schemas-microsoft-com:office:word" xmlns:w="http://schemas.openxmlformats.org/wordprocessingml/2006/main" xmlns:w14="http://schemas.microsoft.com/office/word/2010/wordml" xmlns:w15="http://schemas.microsoft.com/office/word/2012/wordml" xmlns:w16cid="http://schemas.microsoft.com/office/word/2016/wordml/cid" xmlns:w16se="http://schemas.microsoft.com/office/word/2015/wordml/symex" xmlns:wpg="http://schemas.microsoft.com/office/word/2010/wordprocessingGroup" xmlns:wpi="http://schemas.microsoft.com/office/word/2010/wordprocessingInk" xmlns:wne="http://schemas.microsoft.com/office/word/2006/wordml" xmlns:wps="http://schemas.microsoft.com/office/word/2010/wordprocessingShape" mc:Ignorable="w14 w15 w16se w16cid wp14">
+  <w:abstractNum w:abstractNumId="0" w15:restartNumberingAfterBreak="0">
+    <w:nsid w:val="FFFFFF7C"/>
+    <w:multiLevelType w:val="singleLevel"/>
+    <w:tmpl w:val="33106142"/>
+    <w:lvl w:ilvl="0">
+      <w:start w:val="1"/>
+      <w:numFmt w:val="decimal"/>
+      <w:lvlText w:val="%1."/>
+      <w:lvlJc w:val="left"/>
+      <w:pPr>
+        <w:tabs>
+          <w:tab w:val="num" w:pos="1492"/>
+        </w:tabs>
+        <w:ind w:left="1492" w:hanging="360"/>
+      </w:pPr>
+    </w:lvl>
+  </w:abstractNum>
+  <w:abstractNum w:abstractNumId="1" w15:restartNumberingAfterBreak="0">
+    <w:nsid w:val="FFFFFF7D"/>
+    <w:multiLevelType w:val="singleLevel"/>
+    <w:tmpl w:val="AFB8D8AE"/>
+    <w:lvl w:ilvl="0">
+      <w:start w:val="1"/>
+      <w:numFmt w:val="decimal"/>
+      <w:lvlText w:val="%1."/>
+      <w:lvlJc w:val="left"/>
+      <w:pPr>
+        <w:tabs>
+          <w:tab w:val="num" w:pos="1209"/>
+        </w:tabs>
+        <w:ind w:left="1209" w:hanging="360"/>
+      </w:pPr>
+    </w:lvl>
+  </w:abstractNum>
+  <w:abstractNum w:abstractNumId="2" w15:restartNumberingAfterBreak="0">
+    <w:nsid w:val="FFFFFF7E"/>
+    <w:multiLevelType w:val="singleLevel"/>
+    <w:tmpl w:val="E21CD674"/>
+    <w:lvl w:ilvl="0">
+      <w:start w:val="1"/>
+      <w:numFmt w:val="decimal"/>
+      <w:lvlText w:val="%1."/>
+      <w:lvlJc w:val="left"/>
+      <w:pPr>
+        <w:tabs>
+          <w:tab w:val="num" w:pos="926"/>
+        </w:tabs>
+        <w:ind w:left="926" w:hanging="360"/>
+      </w:pPr>
+    </w:lvl>
+  </w:abstractNum>
+  <w:abstractNum w:abstractNumId="3" w15:restartNumberingAfterBreak="0">
+    <w:nsid w:val="FFFFFF7F"/>
+    <w:multiLevelType w:val="singleLevel"/>
+    <w:tmpl w:val="D92AB868"/>
+    <w:lvl w:ilvl="0">
+      <w:start w:val="1"/>
+      <w:numFmt w:val="decimal"/>
+      <w:lvlText w:val="%1."/>
+      <w:lvlJc w:val="left"/>
+      <w:pPr>
+        <w:tabs>
+          <w:tab w:val="num" w:pos="643"/>
+        </w:tabs>
+        <w:ind w:left="643" w:hanging="360"/>
+      </w:pPr>
+    </w:lvl>
+  </w:abstractNum>
+  <w:abstractNum w:abstractNumId="4" w15:restartNumberingAfterBreak="0">
+    <w:nsid w:val="FFFFFF80"/>
+    <w:multiLevelType w:val="singleLevel"/>
+    <w:tmpl w:val="784A1344"/>
+    <w:lvl w:ilvl="0">
+      <w:start w:val="1"/>
+      <w:numFmt w:val="bullet"/>
+      <w:lvlText w:val=""/>
+      <w:lvlJc w:val="left"/>
+      <w:pPr>
+        <w:tabs>
+          <w:tab w:val="num" w:pos="1492"/>
+        </w:tabs>
+        <w:ind w:left="1492" w:hanging="360"/>
+      </w:pPr>
+      <w:rPr>
+        <w:rFonts w:ascii="Symbol" w:hAnsi="Symbol" w:hint="default"/>
+      </w:rPr>
+    </w:lvl>
+  </w:abstractNum>
+  <w:abstractNum w:abstractNumId="5" w15:restartNumberingAfterBreak="0">
+    <w:nsid w:val="FFFFFF81"/>
+    <w:multiLevelType w:val="singleLevel"/>
+    <w:tmpl w:val="230E2CB4"/>
+    <w:lvl w:ilvl="0">
+      <w:start w:val="1"/>
+      <w:numFmt w:val="bullet"/>
+      <w:lvlText w:val=""/>
+      <w:lvlJc w:val="left"/>
+      <w:pPr>
+        <w:tabs>
+          <w:tab w:val="num" w:pos="1209"/>
+        </w:tabs>
+        <w:ind w:left="1209" w:hanging="360"/>
+      </w:pPr>
+      <w:rPr>
+        <w:rFonts w:ascii="Symbol" w:hAnsi="Symbol" w:hint="default"/>
+      </w:rPr>
+    </w:lvl>
+  </w:abstractNum>
+  <w:abstractNum w:abstractNumId="6" w15:restartNumberingAfterBreak="0">
+    <w:nsid w:val="FFFFFF82"/>
+    <w:multiLevelType w:val="singleLevel"/>
+    <w:tmpl w:val="13644930"/>
+    <w:lvl w:ilvl="0">
+      <w:start w:val="1"/>
+      <w:numFmt w:val="bullet"/>
+      <w:lvlText w:val=""/>
+      <w:lvlJc w:val="left"/>
+      <w:pPr>
+        <w:tabs>
+          <w:tab w:val="num" w:pos="926"/>
+        </w:tabs>
+        <w:ind w:left="926" w:hanging="360"/>
+      </w:pPr>
+      <w:rPr>
+        <w:rFonts w:ascii="Symbol" w:hAnsi="Symbol" w:hint="default"/>
+      </w:rPr>
+    </w:lvl>
+  </w:abstractNum>
+  <w:abstractNum w:abstractNumId="7" w15:restartNumberingAfterBreak="0">
+    <w:nsid w:val="FFFFFF83"/>
+    <w:multiLevelType w:val="singleLevel"/>
+    <w:tmpl w:val="16806A22"/>
+    <w:lvl w:ilvl="0">
+      <w:start w:val="1"/>
+      <w:numFmt w:val="bullet"/>
+      <w:lvlText w:val=""/>
+      <w:lvlJc w:val="left"/>
+      <w:pPr>
+        <w:tabs>
+          <w:tab w:val="num" w:pos="643"/>
+        </w:tabs>
+        <w:ind w:left="643" w:hanging="360"/>
+      </w:pPr>
+      <w:rPr>
+        <w:rFonts w:ascii="Symbol" w:hAnsi="Symbol" w:hint="default"/>
+      </w:rPr>
+    </w:lvl>
+  </w:abstractNum>
+  <w:abstractNum w:abstractNumId="8" w15:restartNumberingAfterBreak="0">
+    <w:nsid w:val="FFFFFF88"/>
+    <w:multiLevelType w:val="singleLevel"/>
+    <w:tmpl w:val="9D6A5388"/>
+    <w:lvl w:ilvl="0">
+      <w:start w:val="1"/>
+      <w:numFmt w:val="decimal"/>
+      <w:lvlText w:val="%1."/>
+      <w:lvlJc w:val="left"/>
+      <w:pPr>
+        <w:tabs>
+          <w:tab w:val="num" w:pos="360"/>
+        </w:tabs>
+        <w:ind w:left="360" w:hanging="360"/>
+      </w:pPr>
+    </w:lvl>
+  </w:abstractNum>
+  <w:abstractNum w:abstractNumId="9" w15:restartNumberingAfterBreak="0">
+    <w:nsid w:val="FFFFFF89"/>
+    <w:multiLevelType w:val="singleLevel"/>
+    <w:tmpl w:val="D9B6A23A"/>
+    <w:lvl w:ilvl="0">
+      <w:start w:val="1"/>
+      <w:numFmt w:val="bullet"/>
+      <w:lvlText w:val=""/>
+      <w:lvlJc w:val="left"/>
+      <w:pPr>
+        <w:tabs>
+          <w:tab w:val="num" w:pos="360"/>
+        </w:tabs>
+        <w:ind w:left="360" w:hanging="360"/>
+      </w:pPr>
+      <w:rPr>
+        <w:rFonts w:ascii="Symbol" w:hAnsi="Symbol" w:hint="default"/>
+      </w:rPr>
+    </w:lvl>
+  </w:abstractNum>
+  <w:num w:numId="1">
+    <w:abstractNumId w:val="9"/>
+  </w:num>
+  <w:num w:numId="2">
+    <w:abstractNumId w:val="7"/>
+  </w:num>
+  <w:num w:numId="3">
+    <w:abstractNumId w:val="6"/>
+  </w:num>
+  <w:num w:numId="4">
+    <w:abstractNumId w:val="5"/>
+  </w:num>
+  <w:num w:numId="5">
+    <w:abstractNumId w:val="4"/>
+  </w:num>
+  <w:num w:numId="6">
+    <w:abstractNumId w:val="8"/>
+  </w:num>
+  <w:num w:numId="7">
+    <w:abstractNumId w:val="3"/>
+  </w:num>
+  <w:num w:numId="8">
+    <w:abstractNumId w:val="2"/>
+  </w:num>
+  <w:num w:numId="9">
+    <w:abstractNumId w:val="1"/>
+  </w:num>
+  <w:num w:numId="10">
+    <w:abstractNumId w:val="0"/>
+  </w:num>
+</w:numbering>
+</file>
+
 <file path=word/styles.xml><?xml version="1.0" encoding="utf-8"?>
 <w:styles xmlns:mc="http://schemas.openxmlformats.org/markup-compatibility/2006" xmlns:r="http://schemas.openxmlformats.org/officeDocument/2006/relationships" xmlns:w="http://schemas.openxmlformats.org/wordprocessingml/2006/main" xmlns:w14="http://schemas.microsoft.com/office/word/2010/wordml" xmlns:w15="http://schemas.microsoft.com/office/word/2012/wordml" xmlns:w16cid="http://schemas.microsoft.com/office/word/2016/wordml/cid" xmlns:w16se="http://schemas.microsoft.com/office/word/2015/wordml/symex" mc:Ignorable="w14 w15 w16se w16cid">
   <w:docDefaults>
     <w:rPrDefault>
       <w:rPr>
-        <w:rFonts w:asciiTheme="minorHAnsi" w:eastAsiaTheme="minorHAnsi" w:hAnsiTheme="minorHAnsi" w:cstheme="minorBidi"/>
+        <w:rFonts w:asciiTheme="minorHAnsi" w:eastAsiaTheme="minorHAnsi" w:hAnsiTheme="minorHAnsi" w:cstheme="minorHAnsi"/>
         <w:sz w:val="22"/>
         <w:szCs w:val="22"/>
         <w:lang w:val="hu-HU" w:eastAsia="en-US" w:bidi="ar-SA"/>
@@ -446,12 +781,7 @@
   <w:style w:type="paragraph" w:default="1" w:styleId="Norml">
     <w:name w:val="Normal"/>
     <w:qFormat/>
-    <w:rsid w:val="00073AB8"/>
-    <w:rPr>
-      <w:rFonts w:ascii="Times New Roman" w:hAnsi="Times New Roman"/>
-      <w:sz w:val="24"/>
-      <w:lang w:eastAsia="hu-HU"/>
-    </w:rPr>
+    <w:rsid w:val="00713EA1"/>
   </w:style>
   <w:style w:type="paragraph" w:styleId="Cmsor1">
     <w:name w:val="heading 1"/>
@@ -480,7 +810,6 @@
     <w:next w:val="Norml"/>
     <w:link w:val="Cmsor2Char"/>
     <w:uiPriority w:val="9"/>
-    <w:semiHidden/>
     <w:unhideWhenUsed/>
     <w:qFormat/>
     <w:rsid w:val="00073AB8"/>
@@ -562,7 +891,6 @@
     <w:basedOn w:val="Bekezdsalapbettpusa"/>
     <w:link w:val="Cmsor2"/>
     <w:uiPriority w:val="9"/>
-    <w:semiHidden/>
     <w:rsid w:val="00073AB8"/>
     <w:rPr>
       <w:rFonts w:ascii="Arial" w:eastAsiaTheme="majorEastAsia" w:hAnsi="Arial" w:cs="Times New Roman"/>
@@ -666,7 +994,7 @@
       <w:jc w:val="center"/>
     </w:pPr>
     <w:rPr>
-      <w:rFonts w:ascii="Bahnschrift Light" w:eastAsiaTheme="minorEastAsia" w:hAnsi="Bahnschrift Light" w:cstheme="minorHAnsi"/>
+      <w:rFonts w:ascii="Bahnschrift Light" w:eastAsiaTheme="minorEastAsia" w:hAnsi="Bahnschrift Light"/>
       <w:spacing w:val="15"/>
       <w:sz w:val="44"/>
     </w:rPr>
@@ -712,6 +1040,55 @@
     </w:pPr>
     <w:rPr>
       <w:rFonts w:cs="Times New Roman"/>
+    </w:rPr>
+  </w:style>
+  <w:style w:type="character" w:styleId="Hiperhivatkozs">
+    <w:name w:val="Hyperlink"/>
+    <w:basedOn w:val="Bekezdsalapbettpusa"/>
+    <w:uiPriority w:val="99"/>
+    <w:unhideWhenUsed/>
+    <w:rsid w:val="007361AF"/>
+    <w:rPr>
+      <w:color w:val="0563C1" w:themeColor="hyperlink"/>
+      <w:u w:val="single"/>
+    </w:rPr>
+  </w:style>
+  <w:style w:type="character" w:styleId="Feloldatlanmegemlts">
+    <w:name w:val="Unresolved Mention"/>
+    <w:basedOn w:val="Bekezdsalapbettpusa"/>
+    <w:uiPriority w:val="99"/>
+    <w:semiHidden/>
+    <w:unhideWhenUsed/>
+    <w:rsid w:val="007361AF"/>
+    <w:rPr>
+      <w:color w:val="605E5C"/>
+      <w:shd w:val="clear" w:color="auto" w:fill="E1DFDD"/>
+    </w:rPr>
+  </w:style>
+  <w:style w:type="character" w:customStyle="1" w:styleId="kd">
+    <w:name w:val="kód"/>
+    <w:basedOn w:val="Finomkiemels"/>
+    <w:uiPriority w:val="1"/>
+    <w:qFormat/>
+    <w:rsid w:val="00713EA1"/>
+    <w:rPr>
+      <w:rFonts w:ascii="Consolas" w:hAnsi="Consolas"/>
+      <w:i w:val="0"/>
+      <w:iCs/>
+      <w:color w:val="000000" w:themeColor="text1"/>
+      <w:sz w:val="20"/>
+    </w:rPr>
+  </w:style>
+  <w:style w:type="character" w:styleId="Finomkiemels">
+    <w:name w:val="Subtle Emphasis"/>
+    <w:basedOn w:val="Bekezdsalapbettpusa"/>
+    <w:uiPriority w:val="19"/>
+    <w:qFormat/>
+    <w:rsid w:val="00713EA1"/>
+    <w:rPr>
+      <w:i/>
+      <w:iCs/>
+      <w:color w:val="404040" w:themeColor="text1" w:themeTint="BF"/>
     </w:rPr>
   </w:style>
 </w:styles>
@@ -976,4 +1353,16 @@
     </a:ext>
   </a:extLst>
 </a:theme>
+</file>
+
+<file path=customXml/item1.xml><?xml version="1.0" encoding="utf-8"?>
+<b:Sources xmlns:b="http://schemas.openxmlformats.org/officeDocument/2006/bibliography" xmlns="http://schemas.openxmlformats.org/officeDocument/2006/bibliography" SelectedStyle="\IEEE2006OfficeOnline.xsl" StyleName="IEEE" Version="2006"/>
+</file>
+
+<file path=customXml/itemProps1.xml><?xml version="1.0" encoding="utf-8"?>
+<ds:datastoreItem xmlns:ds="http://schemas.openxmlformats.org/officeDocument/2006/customXml" ds:itemID="{D4537C64-36CD-438E-9780-C5B4441CC7B7}">
+  <ds:schemaRefs>
+    <ds:schemaRef ds:uri="http://schemas.openxmlformats.org/officeDocument/2006/bibliography"/>
+  </ds:schemaRefs>
+</ds:datastoreItem>
 </file>
</xml_diff>

<commit_message>
Update Documentation, Add szinkereso
</commit_message>
<xml_diff>
--- a/Documentation.docx
+++ b/Documentation.docx
@@ -23,12 +23,137 @@
         <w:pStyle w:val="Cmsor1"/>
       </w:pPr>
       <w:r>
-        <w:t>Technikai dolgok</w:t>
-      </w:r>
-    </w:p>
-    <w:p>
-      <w:pPr>
-        <w:pStyle w:val="Cmsor2"/>
+        <w:t>Absztrakt</w:t>
+      </w:r>
+    </w:p>
+    <w:p>
+      <w:pPr>
+        <w:pStyle w:val="Cmsor1"/>
+      </w:pPr>
+      <w:r>
+        <w:t>Motiváció</w:t>
+      </w:r>
+    </w:p>
+    <w:p>
+      <w:r>
+        <w:t xml:space="preserve">Az agrárszektorban napjainkban egyre csökken a munkaerő. A szántóföldi növények termesztésében az automatizálás mára igen magas fokot ért el, azonban a zöldségtermesztés területén még nagy potenciál rejlik az automatizálás számára. Precíziós, önálló gépek bevonásával a zöldségtermesztés munkaigénye jelentősen csökkenthető, miközben a termelékenység növekedhet. </w:t>
+      </w:r>
+    </w:p>
+    <w:p>
+      <w:r>
+        <w:t xml:space="preserve">A </w:t>
+      </w:r>
+      <w:r>
+        <w:t>négyzetméterenként betakarítható termés növelésének egyik új eszköze a magas üvegház. Bizonyos növények, köztük a paradicsom a szokásos termesztési méreténél magasabbra is képes nőni. Ezt lehetővé téve több fény éri a növény leveleit, a termésátlagok a szokásos üvegházi átlagot jóval meghaladják [SZÁMOK].</w:t>
+      </w:r>
+    </w:p>
+    <w:p>
+      <w:r>
+        <w:t>A magas üvegházakban a növények emberi erővel nehezebben hozzáférhetők, azonban robotokkal ideálisan művelhető az ültetvény.</w:t>
+      </w:r>
+    </w:p>
+    <w:p>
+      <w:pPr>
+        <w:pStyle w:val="Cmsor1"/>
+      </w:pPr>
+      <w:r>
+        <w:t>A feladat ismertetése</w:t>
+      </w:r>
+    </w:p>
+    <w:p>
+      <w:pPr>
+        <w:pStyle w:val="Cmsor1"/>
+      </w:pPr>
+      <w:r>
+        <w:t>Eszközök kiválasztása</w:t>
+      </w:r>
+    </w:p>
+    <w:p>
+      <w:r>
+        <w:t xml:space="preserve">A képfeldolgozásra az </w:t>
+      </w:r>
+      <w:r>
+        <w:t>OpenCV</w:t>
+      </w:r>
+      <w:r>
+        <w:t xml:space="preserve"> függvénykönyvtárat</w:t>
+      </w:r>
+      <w:r>
+        <w:t xml:space="preserve"> (3.4.5)</w:t>
+      </w:r>
+      <w:r>
+        <w:t xml:space="preserve"> választottuk, programkörnyezetnek pedig a Python fejlesztőkörnyezet legfrisebb verzióját (3.7). Ábrázolásra a Matplotlib könyvtárat használtuk. </w:t>
+      </w:r>
+    </w:p>
+    <w:p>
+      <w:r>
+        <w:t>Mindhárom szoftvercsomag nyílt forráskódú, és széles körben használt, ezáltal könnyedén találtunk útmutatókat a részfeladatokhoz.</w:t>
+      </w:r>
+    </w:p>
+    <w:p>
+      <w:pPr>
+        <w:pStyle w:val="Cmsor1"/>
+      </w:pPr>
+      <w:r>
+        <w:t>Csipesz pozíciójának meghatározása</w:t>
+      </w:r>
+    </w:p>
+    <w:p>
+      <w:r>
+        <w:t xml:space="preserve">A csipesz türkizkék szivacsa színében elüt minden mástól a pradicsomok közt, ezért szín alapján szegmentáltuk a képet. </w:t>
+      </w:r>
+    </w:p>
+    <w:p>
+      <w:r>
+        <w:t xml:space="preserve">Erre a feladatra a </w:t>
+      </w:r>
+      <w:r>
+        <w:rPr>
+          <w:rStyle w:val="kd"/>
+          <w:shd w:val="clear" w:color="auto" w:fill="E7E6E6" w:themeFill="background2"/>
+        </w:rPr>
+        <w:t>cv2.inRange</w:t>
+      </w:r>
+      <w:r>
+        <w:rPr>
+          <w:rStyle w:val="kd"/>
+          <w:shd w:val="clear" w:color="auto" w:fill="E7E6E6" w:themeFill="background2"/>
+        </w:rPr>
+        <w:t>()</w:t>
+      </w:r>
+      <w:r>
+        <w:t xml:space="preserve"> függvény használható. A függvény egy maszkot hoz létre, mely türkizkék színű pixelek helyén 255, a többi pixel helyén 0 értékű.</w:t>
+      </w:r>
+      <w:r>
+        <w:t xml:space="preserve"> Ezen a maszkon megkereshetjük a fehér régiók alapján a csipeszek koordinátáit. Ezen kívül egy </w:t>
+      </w:r>
+      <w:r>
+        <w:rPr>
+          <w:rStyle w:val="kd"/>
+          <w:shd w:val="clear" w:color="auto" w:fill="E7E6E6" w:themeFill="background2"/>
+        </w:rPr>
+        <w:t>cv2.bitwise_and()</w:t>
+      </w:r>
+      <w:r>
+        <w:t xml:space="preserve"> m</w:t>
+      </w:r>
+      <w:r>
+        <w:t>ű</w:t>
+      </w:r>
+      <w:r>
+        <w:t>velettel</w:t>
+      </w:r>
+      <w:r>
+        <w:t xml:space="preserve"> </w:t>
+      </w:r>
+      <w:r>
+        <w:lastRenderedPageBreak/>
+        <w:t>összekombinálhatjuk az eredeti képpel, majd megjelenítve ellenőrizhetjük, hogy tényleg a csipeszeket találta meg.</w:t>
+      </w:r>
+    </w:p>
+    <w:p>
+      <w:pPr>
+        <w:pStyle w:val="Cmsor3"/>
         <w:rPr>
           <w:rStyle w:val="kd"/>
         </w:rPr>
@@ -39,108 +164,143 @@
     </w:p>
     <w:p>
       <w:r>
-        <w:t>(</w:t>
-      </w:r>
-      <w:proofErr w:type="spellStart"/>
-      <w:r>
-        <w:t>Hue</w:t>
-      </w:r>
-      <w:proofErr w:type="spellEnd"/>
-      <w:r>
+        <w:t>(Hue, Saturation, Value) Hengerkoordinátás színtér. A szín 1 koordinátában szerepel, ezért szegmentálásra kényelmesen használható.</w:t>
+      </w:r>
+    </w:p>
+    <w:p>
+      <w:pPr>
+        <w:rPr>
+          <w:rStyle w:val="kd"/>
+        </w:rPr>
+      </w:pPr>
+      <w:r>
+        <w:t xml:space="preserve">Értékkészlete </w:t>
+      </w:r>
+      <w:r>
+        <w:t>OpenCV-ben:</w:t>
+      </w:r>
+      <w:r>
+        <w:tab/>
+      </w:r>
+      <w:r>
+        <w:rPr>
+          <w:rStyle w:val="kd"/>
+        </w:rPr>
+        <w:t>H[0</w:t>
+      </w:r>
+      <w:r>
+        <w:rPr>
+          <w:rStyle w:val="kd"/>
+        </w:rPr>
+        <w:t>-</w:t>
+      </w:r>
+      <w:r>
+        <w:rPr>
+          <w:rStyle w:val="kd"/>
+        </w:rPr>
+        <w:t>179], S[0-255], V[0-255]</w:t>
+      </w:r>
+      <w:r>
+        <w:rPr>
+          <w:rStyle w:val="kd"/>
+        </w:rPr>
+        <w:br/>
+      </w:r>
+      <w:r>
+        <w:t xml:space="preserve">Értékkészlete </w:t>
+      </w:r>
+      <w:r>
+        <w:t>Matplotlib</w:t>
+      </w:r>
+      <w:r>
+        <w:t>-ben</w:t>
+      </w:r>
+      <w:r>
+        <w:t>:</w:t>
+      </w:r>
+      <w:r>
+        <w:tab/>
+      </w:r>
+      <w:r>
+        <w:rPr>
+          <w:rStyle w:val="kd"/>
+        </w:rPr>
+        <w:t>H[0-1]</w:t>
+      </w:r>
+      <w:r>
+        <w:rPr>
+          <w:rStyle w:val="kd"/>
+        </w:rPr>
         <w:t xml:space="preserve">, </w:t>
       </w:r>
-      <w:proofErr w:type="spellStart"/>
-      <w:r>
-        <w:t>Saturation</w:t>
-      </w:r>
-      <w:proofErr w:type="spellEnd"/>
-      <w:r>
-        <w:t xml:space="preserve">, </w:t>
-      </w:r>
-      <w:proofErr w:type="spellStart"/>
-      <w:r>
-        <w:t>Value</w:t>
-      </w:r>
-      <w:proofErr w:type="spellEnd"/>
-      <w:r>
-        <w:t>) Hengerkoordinátás színtér. A szín 1 koordinátában szerepel, ezért szegmentálásra kényelmesen használható.</w:t>
-      </w:r>
-    </w:p>
-    <w:p>
-      <w:pPr>
-        <w:rPr>
-          <w:rStyle w:val="kd"/>
-        </w:rPr>
-      </w:pPr>
-      <w:proofErr w:type="spellStart"/>
-      <w:r>
-        <w:t>OpenCV</w:t>
-      </w:r>
-      <w:proofErr w:type="spellEnd"/>
-      <w:r>
-        <w:t xml:space="preserve">-ben az értékkészlete: </w:t>
-      </w:r>
-      <w:proofErr w:type="gramStart"/>
-      <w:r>
-        <w:rPr>
-          <w:rStyle w:val="kd"/>
-        </w:rPr>
-        <w:t>H[</w:t>
-      </w:r>
-      <w:proofErr w:type="gramEnd"/>
-      <w:r>
-        <w:rPr>
-          <w:rStyle w:val="kd"/>
-        </w:rPr>
-        <w:t>0</w:t>
-      </w:r>
-      <w:r>
-        <w:rPr>
-          <w:rStyle w:val="kd"/>
-        </w:rPr>
-        <w:t>-</w:t>
-      </w:r>
-      <w:r>
-        <w:rPr>
-          <w:rStyle w:val="kd"/>
-        </w:rPr>
-        <w:t>179], S[0-255], V[0-255]</w:t>
-      </w:r>
-    </w:p>
-    <w:p>
-      <w:pPr>
-        <w:rPr>
-          <w:rStyle w:val="kd"/>
-        </w:rPr>
-      </w:pPr>
-      <w:proofErr w:type="spellStart"/>
-      <w:r>
-        <w:t>Matplotlib</w:t>
-      </w:r>
-      <w:proofErr w:type="spellEnd"/>
-      <w:r>
-        <w:t>-ben</w:t>
-      </w:r>
-      <w:r>
-        <w:t>:</w:t>
-      </w:r>
-      <w:r>
+      <w:r>
+        <w:rPr>
+          <w:rStyle w:val="kd"/>
+        </w:rPr>
+        <w:t>S[0-1], V[0-1]</w:t>
+      </w:r>
+    </w:p>
+    <w:p>
+      <w:pPr>
+        <w:rPr>
+          <w:rStyle w:val="kd"/>
+        </w:rPr>
+      </w:pPr>
+      <w:r>
+        <w:t>A H értékre kiválasztjuk a türkizkék (kb. 100°) egy környezetét</w:t>
+      </w:r>
+      <w:r>
+        <w:t>. A Saturation és a Value értékeknek tág tarományt választottunk, hogy változó fényviszonyok közt is képes legyen megtalálni a türkiz színt.</w:t>
+      </w:r>
+    </w:p>
+    <w:p>
+      <w:pPr>
+        <w:rPr>
+          <w:rStyle w:val="kd"/>
+        </w:rPr>
+      </w:pPr>
+      <w:r>
+        <w:rPr>
+          <w:rStyle w:val="kd"/>
+          <w:shd w:val="clear" w:color="auto" w:fill="E7E6E6" w:themeFill="background2"/>
+        </w:rPr>
+        <w:t>lower_bound = (90, 100, 100</w:t>
+      </w:r>
+      <w:r>
+        <w:rPr>
+          <w:rStyle w:val="kd"/>
+          <w:shd w:val="clear" w:color="auto" w:fill="E7E6E6" w:themeFill="background2"/>
+        </w:rPr>
+        <w:t xml:space="preserve">)     # (H, S, V) </w:t>
+      </w:r>
+      <w:r>
+        <w:rPr>
+          <w:rStyle w:val="kd"/>
+        </w:rPr>
         <w:t xml:space="preserve"> </w:t>
       </w:r>
-      <w:proofErr w:type="gramStart"/>
-      <w:r>
-        <w:rPr>
-          <w:rStyle w:val="kd"/>
-        </w:rPr>
-        <w:t>H[</w:t>
-      </w:r>
-      <w:proofErr w:type="gramEnd"/>
-      <w:r>
-        <w:rPr>
-          <w:rStyle w:val="kd"/>
-        </w:rPr>
-        <w:t>0-1], S[0-1], V[0-1]</w:t>
-      </w:r>
+      <w:r>
+        <w:rPr>
+          <w:rStyle w:val="kd"/>
+        </w:rPr>
+        <w:br/>
+      </w:r>
+      <w:r>
+        <w:rPr>
+          <w:rStyle w:val="kd"/>
+          <w:shd w:val="clear" w:color="auto" w:fill="E7E6E6" w:themeFill="background2"/>
+        </w:rPr>
+        <w:t>upper_bound = (110, 255, 255)</w:t>
+      </w:r>
+      <w:r>
+        <w:rPr>
+          <w:rStyle w:val="kd"/>
+          <w:shd w:val="clear" w:color="auto" w:fill="E7E6E6" w:themeFill="background2"/>
+        </w:rPr>
+        <w:t xml:space="preserve">    # (H, S, V)</w:t>
+      </w:r>
+      <w:bookmarkStart w:id="0" w:name="_GoBack"/>
+      <w:bookmarkEnd w:id="0"/>
     </w:p>
     <w:p>
       <w:pPr>
@@ -167,27 +327,9 @@
       </w:hyperlink>
     </w:p>
     <w:p>
-      <w:proofErr w:type="spellStart"/>
-      <w:r>
-        <w:t>Object</w:t>
-      </w:r>
-      <w:proofErr w:type="spellEnd"/>
-      <w:r>
-        <w:t xml:space="preserve"> </w:t>
-      </w:r>
-      <w:proofErr w:type="spellStart"/>
-      <w:r>
-        <w:t>segmentation</w:t>
-      </w:r>
-      <w:proofErr w:type="spellEnd"/>
-      <w:r>
-        <w:t xml:space="preserve"> szín alapján, </w:t>
-      </w:r>
-      <w:proofErr w:type="spellStart"/>
-      <w:r>
-        <w:t>tutorial</w:t>
-      </w:r>
-      <w:proofErr w:type="spellEnd"/>
+      <w:r>
+        <w:t>Object segmentation szín alapján, tutorial</w:t>
+      </w:r>
       <w:r>
         <w:br/>
       </w:r>
@@ -206,21 +348,8 @@
           <w:rStyle w:val="Hiperhivatkozs"/>
         </w:rPr>
       </w:pPr>
-      <w:proofErr w:type="spellStart"/>
-      <w:r>
-        <w:t>Object</w:t>
-      </w:r>
-      <w:proofErr w:type="spellEnd"/>
-      <w:r>
-        <w:t xml:space="preserve"> </w:t>
-      </w:r>
-      <w:proofErr w:type="spellStart"/>
-      <w:r>
-        <w:t>tracking</w:t>
-      </w:r>
-      <w:proofErr w:type="spellEnd"/>
-      <w:r>
-        <w:t xml:space="preserve"> színekkel, HSV határ kiválasztása</w:t>
+      <w:r>
+        <w:t>Object tracking színekkel, HSV határ kiválasztása</w:t>
       </w:r>
       <w:r>
         <w:br/>
@@ -283,8 +412,6 @@
           <w:tab w:val="left" w:pos="3899"/>
         </w:tabs>
       </w:pPr>
-      <w:bookmarkStart w:id="0" w:name="_GoBack"/>
-      <w:bookmarkEnd w:id="0"/>
     </w:p>
     <w:p>
       <w:pPr>
@@ -975,7 +1102,6 @@
     <w:next w:val="Norml"/>
     <w:link w:val="Cmsor3Char"/>
     <w:uiPriority w:val="9"/>
-    <w:semiHidden/>
     <w:unhideWhenUsed/>
     <w:qFormat/>
     <w:rsid w:val="00073AB8"/>
@@ -992,7 +1118,6 @@
   <w:style w:type="character" w:default="1" w:styleId="Bekezdsalapbettpusa">
     <w:name w:val="Default Paragraph Font"/>
     <w:uiPriority w:val="1"/>
-    <w:semiHidden/>
     <w:unhideWhenUsed/>
   </w:style>
   <w:style w:type="table" w:default="1" w:styleId="Normltblzat">
@@ -1049,7 +1174,6 @@
     <w:basedOn w:val="Bekezdsalapbettpusa"/>
     <w:link w:val="Cmsor3"/>
     <w:uiPriority w:val="9"/>
-    <w:semiHidden/>
     <w:rsid w:val="00073AB8"/>
     <w:rPr>
       <w:rFonts w:asciiTheme="majorHAnsi" w:eastAsiaTheme="majorEastAsia" w:hAnsiTheme="majorHAnsi" w:cstheme="majorBidi"/>
@@ -1504,7 +1628,7 @@
 </file>
 
 <file path=customXml/itemProps1.xml><?xml version="1.0" encoding="utf-8"?>
-<ds:datastoreItem xmlns:ds="http://schemas.openxmlformats.org/officeDocument/2006/customXml" ds:itemID="{71CE6CF7-5166-47DD-8C3C-C1DB4E67A7F3}">
+<ds:datastoreItem xmlns:ds="http://schemas.openxmlformats.org/officeDocument/2006/customXml" ds:itemID="{D55477EF-0D2B-43E7-B2BB-5FE25AF1A31B}">
   <ds:schemaRefs>
     <ds:schemaRef ds:uri="http://schemas.openxmlformats.org/officeDocument/2006/bibliography"/>
   </ds:schemaRefs>

</xml_diff>

<commit_message>
Add ArUco code, documentation
</commit_message>
<xml_diff>
--- a/Documentation.docx
+++ b/Documentation.docx
@@ -1152,6 +1152,623 @@
     </w:p>
     <w:p>
       <w:pPr>
+        <w:pStyle w:val="Cmsor3"/>
+      </w:pPr>
+      <w:r>
+        <w:t>ArUco</w:t>
+      </w:r>
+    </w:p>
+    <w:p>
+      <w:r>
+        <w:t xml:space="preserve">Az ArUco markerek </w:t>
+      </w:r>
+      <w:r>
+        <w:t xml:space="preserve">kis négyzet alakú jelölők, hasonlóak a </w:t>
+      </w:r>
+      <w:r>
+        <w:t>datamatrix</w:t>
+      </w:r>
+      <w:r>
+        <w:t xml:space="preserve"> és a QR kódokhoz.</w:t>
+      </w:r>
+      <w:r>
+        <w:t xml:space="preserve"> A</w:t>
+      </w:r>
+      <w:r>
+        <w:t xml:space="preserve">z OpenCV fel van készítve a használatukra, a </w:t>
+      </w:r>
+      <w:r>
+        <w:rPr>
+          <w:rStyle w:val="kd"/>
+        </w:rPr>
+        <w:t>contrib</w:t>
+      </w:r>
+      <w:r>
+        <w:rPr>
+          <w:rStyle w:val="kd"/>
+        </w:rPr>
+        <w:t xml:space="preserve"> </w:t>
+      </w:r>
+      <w:r>
+        <w:t>(kiegészítő)</w:t>
+      </w:r>
+      <w:r>
+        <w:t xml:space="preserve"> csomagok közt elérhető </w:t>
+      </w:r>
+      <w:r>
+        <w:rPr>
+          <w:rStyle w:val="kd"/>
+          <w:highlight w:val="lightGray"/>
+        </w:rPr>
+        <w:t>cv2.aruco</w:t>
+      </w:r>
+      <w:r>
+        <w:rPr>
+          <w:rStyle w:val="kd"/>
+        </w:rPr>
+        <w:t xml:space="preserve"> </w:t>
+      </w:r>
+      <w:r>
+        <w:t>modul</w:t>
+      </w:r>
+      <w:r>
+        <w:t xml:space="preserve"> tágas eszköztárat kínál. A </w:t>
+      </w:r>
+      <w:r>
+        <w:rPr>
+          <w:rStyle w:val="kd"/>
+        </w:rPr>
+        <w:t>contrib</w:t>
+      </w:r>
+      <w:r>
+        <w:rPr>
+          <w:rStyle w:val="kd"/>
+        </w:rPr>
+        <w:t xml:space="preserve"> </w:t>
+      </w:r>
+      <w:r>
+        <w:t>csomagok beszerzéséhez a</w:t>
+      </w:r>
+      <w:r>
+        <w:t xml:space="preserve">z </w:t>
+      </w:r>
+      <w:r>
+        <w:rPr>
+          <w:rStyle w:val="kd"/>
+          <w:highlight w:val="lightGray"/>
+        </w:rPr>
+        <w:t>opencv-contrib-python</w:t>
+      </w:r>
+      <w:r>
+        <w:rPr>
+          <w:rStyle w:val="kd"/>
+        </w:rPr>
+        <w:t xml:space="preserve"> </w:t>
+      </w:r>
+      <w:r>
+        <w:t xml:space="preserve">csomagot kell telepíteni a pip </w:t>
+      </w:r>
+      <w:r>
+        <w:t>csomagkezelőn keresztül.</w:t>
+      </w:r>
+    </w:p>
+    <w:p>
+      <w:pPr>
+        <w:keepNext/>
+        <w:jc w:val="center"/>
+      </w:pPr>
+      <w:r>
+        <w:rPr>
+          <w:noProof/>
+        </w:rPr>
+        <w:drawing>
+          <wp:inline distT="0" distB="0" distL="0" distR="0" wp14:anchorId="4313743E" wp14:editId="510AA0D2">
+            <wp:extent cx="2214880" cy="1661160"/>
+            <wp:effectExtent l="0" t="0" r="0" b="0"/>
+            <wp:docPr id="1" name="Kép 1"/>
+            <wp:cNvGraphicFramePr>
+              <a:graphicFrameLocks xmlns:a="http://schemas.openxmlformats.org/drawingml/2006/main" noChangeAspect="1"/>
+            </wp:cNvGraphicFramePr>
+            <a:graphic xmlns:a="http://schemas.openxmlformats.org/drawingml/2006/main">
+              <a:graphicData uri="http://schemas.openxmlformats.org/drawingml/2006/picture">
+                <pic:pic xmlns:pic="http://schemas.openxmlformats.org/drawingml/2006/picture">
+                  <pic:nvPicPr>
+                    <pic:cNvPr id="1" name="aruco_markerek.png"/>
+                    <pic:cNvPicPr/>
+                  </pic:nvPicPr>
+                  <pic:blipFill>
+                    <a:blip r:embed="rId6" cstate="print">
+                      <a:extLst>
+                        <a:ext uri="{28A0092B-C50C-407E-A947-70E740481C1C}">
+                          <a14:useLocalDpi xmlns:a14="http://schemas.microsoft.com/office/drawing/2010/main" val="0"/>
+                        </a:ext>
+                      </a:extLst>
+                    </a:blip>
+                    <a:stretch>
+                      <a:fillRect/>
+                    </a:stretch>
+                  </pic:blipFill>
+                  <pic:spPr>
+                    <a:xfrm>
+                      <a:off x="0" y="0"/>
+                      <a:ext cx="2214880" cy="1661160"/>
+                    </a:xfrm>
+                    <a:prstGeom prst="rect">
+                      <a:avLst/>
+                    </a:prstGeom>
+                  </pic:spPr>
+                </pic:pic>
+              </a:graphicData>
+            </a:graphic>
+          </wp:inline>
+        </w:drawing>
+      </w:r>
+    </w:p>
+    <w:p>
+      <w:pPr>
+        <w:pStyle w:val="Kpalrs"/>
+        <w:rPr>
+          <w:noProof/>
+        </w:rPr>
+      </w:pPr>
+      <w:r>
+        <w:fldChar w:fldCharType="begin"/>
+      </w:r>
+      <w:r>
+        <w:instrText xml:space="preserve"> SEQ ábra: \* ARABIC </w:instrText>
+      </w:r>
+      <w:r>
+        <w:fldChar w:fldCharType="separate"/>
+      </w:r>
+      <w:r>
+        <w:rPr>
+          <w:noProof/>
+        </w:rPr>
+        <w:t>1</w:t>
+      </w:r>
+      <w:r>
+        <w:fldChar w:fldCharType="end"/>
+      </w:r>
+      <w:r>
+        <w:t>. ábra: 4X4 bites ArUco</w:t>
+      </w:r>
+      <w:r>
+        <w:rPr>
+          <w:noProof/>
+        </w:rPr>
+        <w:t xml:space="preserve"> markerek</w:t>
+      </w:r>
+    </w:p>
+    <w:p>
+      <w:r>
+        <w:t xml:space="preserve">Az egy feladat során használt markereket egy </w:t>
+      </w:r>
+      <w:r>
+        <w:rPr>
+          <w:rStyle w:val="kd"/>
+          <w:highlight w:val="lightGray"/>
+        </w:rPr>
+        <w:t>aruco.Dictionary</w:t>
+      </w:r>
+      <w:r>
+        <w:rPr>
+          <w:rStyle w:val="kd"/>
+        </w:rPr>
+        <w:t xml:space="preserve"> </w:t>
+      </w:r>
+      <w:r>
+        <w:t xml:space="preserve">tárolja. </w:t>
+      </w:r>
+      <w:r>
+        <w:t xml:space="preserve">Létrehozhatunk egyedi </w:t>
+      </w:r>
+      <w:r>
+        <w:rPr>
+          <w:rStyle w:val="kd"/>
+        </w:rPr>
+        <w:t>Dictionary</w:t>
+      </w:r>
+      <w:r>
+        <w:t xml:space="preserve">-t </w:t>
+      </w:r>
+      <w:r>
+        <w:t xml:space="preserve"> a </w:t>
+      </w:r>
+      <w:r>
+        <w:rPr>
+          <w:rStyle w:val="kd"/>
+          <w:highlight w:val="lightGray"/>
+        </w:rPr>
+        <w:t>D</w:t>
+      </w:r>
+      <w:r>
+        <w:rPr>
+          <w:rStyle w:val="kd"/>
+          <w:highlight w:val="lightGray"/>
+        </w:rPr>
+        <w:t>ictionary_create(</w:t>
+      </w:r>
+      <w:r>
+        <w:rPr>
+          <w:rStyle w:val="kd"/>
+          <w:highlight w:val="lightGray"/>
+        </w:rPr>
+        <w:t>…</w:t>
+      </w:r>
+      <w:r>
+        <w:rPr>
+          <w:rStyle w:val="kd"/>
+          <w:highlight w:val="lightGray"/>
+        </w:rPr>
+        <w:t>)</w:t>
+      </w:r>
+      <w:r>
+        <w:t xml:space="preserve"> függvénnyel</w:t>
+      </w:r>
+      <w:r>
+        <w:t>, de használhatunk előre definiáltakat</w:t>
+      </w:r>
+      <w:r>
+        <w:t xml:space="preserve"> i</w:t>
+      </w:r>
+      <w:r>
+        <w:t xml:space="preserve">s. Ezeket a </w:t>
+      </w:r>
+      <w:r>
+        <w:rPr>
+          <w:highlight w:val="lightGray"/>
+        </w:rPr>
+        <w:t>Dictionary_get(</w:t>
+      </w:r>
+      <w:r>
+        <w:rPr>
+          <w:highlight w:val="lightGray"/>
+        </w:rPr>
+        <w:t xml:space="preserve"> dict </w:t>
+      </w:r>
+      <w:r>
+        <w:rPr>
+          <w:highlight w:val="lightGray"/>
+        </w:rPr>
+        <w:t>)</w:t>
+      </w:r>
+      <w:r>
+        <w:t xml:space="preserve"> vagy a </w:t>
+      </w:r>
+      <w:r>
+        <w:rPr>
+          <w:highlight w:val="lightGray"/>
+        </w:rPr>
+        <w:t>getPredifinedDictionary(</w:t>
+      </w:r>
+      <w:r>
+        <w:rPr>
+          <w:highlight w:val="lightGray"/>
+        </w:rPr>
+        <w:t xml:space="preserve"> dict </w:t>
+      </w:r>
+      <w:r>
+        <w:rPr>
+          <w:highlight w:val="lightGray"/>
+        </w:rPr>
+        <w:t>)</w:t>
+      </w:r>
+      <w:r>
+        <w:t xml:space="preserve"> függvényekkel érhetjük el (a két függvény ekvivalens).</w:t>
+      </w:r>
+      <w:r>
+        <w:t xml:space="preserve"> A </w:t>
+      </w:r>
+      <w:r>
+        <w:rPr>
+          <w:rStyle w:val="kd"/>
+        </w:rPr>
+        <w:t>dict</w:t>
+      </w:r>
+      <w:r>
+        <w:t xml:space="preserve"> paraméter helyére </w:t>
+      </w:r>
+      <w:r>
+        <w:t xml:space="preserve">az </w:t>
+      </w:r>
+      <w:r>
+        <w:rPr>
+          <w:rStyle w:val="kd"/>
+          <w:highlight w:val="lightGray"/>
+        </w:rPr>
+        <w:t>aruco.</w:t>
+      </w:r>
+      <w:r>
+        <w:rPr>
+          <w:rStyle w:val="kd"/>
+          <w:highlight w:val="lightGray"/>
+        </w:rPr>
+        <w:t>PREDEFINED_DICTIONARY_NAME</w:t>
+      </w:r>
+      <w:r>
+        <w:rPr>
+          <w:rStyle w:val="kd"/>
+        </w:rPr>
+        <w:t xml:space="preserve"> </w:t>
+      </w:r>
+      <w:r>
+        <w:t>enum elemei kerülhetnek.</w:t>
+      </w:r>
+      <w:r>
+        <w:t xml:space="preserve"> A kívánt méret</w:t>
+      </w:r>
+      <w:r>
+        <w:t xml:space="preserve"> és a szükséges markerszám alapján választhatunk</w:t>
+      </w:r>
+      <w:r>
+        <w:t xml:space="preserve">, </w:t>
+      </w:r>
+      <w:r>
+        <w:t>néhány példa az elérhetőek közül:</w:t>
+      </w:r>
+    </w:p>
+    <w:p>
+      <w:pPr>
+        <w:rPr>
+          <w:rStyle w:val="kd"/>
+        </w:rPr>
+      </w:pPr>
+      <w:r>
+        <w:rPr>
+          <w:rStyle w:val="kd"/>
+        </w:rPr>
+        <w:t>DICT_4X4_50</w:t>
+      </w:r>
+      <w:r>
+        <w:rPr>
+          <w:rStyle w:val="kd"/>
+        </w:rPr>
+        <w:t xml:space="preserve">    </w:t>
+      </w:r>
+      <w:r>
+        <w:rPr>
+          <w:rStyle w:val="kd"/>
+        </w:rPr>
+        <w:t xml:space="preserve"> </w:t>
+      </w:r>
+      <w:r>
+        <w:rPr>
+          <w:rStyle w:val="kd"/>
+        </w:rPr>
+        <w:t>DICT_4X4_100</w:t>
+      </w:r>
+      <w:r>
+        <w:rPr>
+          <w:rStyle w:val="kd"/>
+        </w:rPr>
+        <w:t xml:space="preserve">    </w:t>
+      </w:r>
+      <w:r>
+        <w:rPr>
+          <w:rStyle w:val="kd"/>
+        </w:rPr>
+        <w:t>DICT_4X4_250</w:t>
+      </w:r>
+      <w:r>
+        <w:rPr>
+          <w:rStyle w:val="kd"/>
+        </w:rPr>
+        <w:t xml:space="preserve">    </w:t>
+      </w:r>
+      <w:r>
+        <w:rPr>
+          <w:rStyle w:val="kd"/>
+        </w:rPr>
+        <w:t>DICT_4X4_1000</w:t>
+      </w:r>
+    </w:p>
+    <w:p>
+      <w:pPr>
+        <w:rPr>
+          <w:rStyle w:val="kd"/>
+        </w:rPr>
+      </w:pPr>
+      <w:r>
+        <w:t>DICT_5X5_</w:t>
+      </w:r>
+      <w:r>
+        <w:t>250</w:t>
+      </w:r>
+      <w:r>
+        <w:rPr>
+          <w:rStyle w:val="kd"/>
+        </w:rPr>
+        <w:t xml:space="preserve">    DICT_6X6_250    DICT_7X7_250</w:t>
+      </w:r>
+      <w:r>
+        <w:rPr>
+          <w:rStyle w:val="kd"/>
+        </w:rPr>
+        <w:t xml:space="preserve">    DICT_7X7_1000</w:t>
+      </w:r>
+    </w:p>
+    <w:p>
+      <w:r>
+        <w:lastRenderedPageBreak/>
+        <w:t>A második szám határozza meg a</w:t>
+      </w:r>
+      <w:r>
+        <w:t xml:space="preserve">z elérhető markerek maximális számát. </w:t>
+      </w:r>
+      <w:r>
+        <w:t>Kisebb</w:t>
+      </w:r>
+      <w:r>
+        <w:t xml:space="preserve"> elemszám esetén nagyobb </w:t>
+      </w:r>
+      <w:r>
+        <w:t>Hamming-távolság lesz az egyes kódok közt</w:t>
+      </w:r>
+      <w:r>
+        <w:t>, robosztusabb lehet a felismerés. Nagyobb elemszám esetén értelemszerűen több markert készíthetünk.</w:t>
+      </w:r>
+    </w:p>
+    <w:p>
+      <w:r>
+        <w:t xml:space="preserve">A markerek </w:t>
+      </w:r>
+      <w:r>
+        <w:t xml:space="preserve">bármilyen orientációban beolvashatók, a program képes </w:t>
+      </w:r>
+      <w:r>
+        <w:t>meghatározni</w:t>
+      </w:r>
+      <w:r>
+        <w:t xml:space="preserve"> a</w:t>
+      </w:r>
+      <w:r>
+        <w:t>z orientációjukat</w:t>
+      </w:r>
+      <w:r>
+        <w:t xml:space="preserve">, amit a „gazdatárgy” </w:t>
+      </w:r>
+      <w:r>
+        <w:t xml:space="preserve">helyzetének bemérésére is használhatunk. Esetünkben egy marker alkalmas lehet az alkatrész </w:t>
+      </w:r>
+      <w:r>
+        <w:t>pozíciójának és dőlésszögének meghatározására.</w:t>
+      </w:r>
+    </w:p>
+    <w:p>
+      <w:r>
+        <w:t>A felismerő al</w:t>
+      </w:r>
+      <w:r>
+        <w:t>g</w:t>
+      </w:r>
+      <w:r>
+        <w:t>oritmus igen gyors</w:t>
+      </w:r>
+      <w:r>
+        <w:t xml:space="preserve">. Egy thresholding után </w:t>
+      </w:r>
+      <w:r>
+        <w:t xml:space="preserve">lehetséges markereket keres, </w:t>
+      </w:r>
+      <w:r>
+        <w:t xml:space="preserve">konvex </w:t>
+      </w:r>
+      <w:r>
+        <w:t xml:space="preserve">négyszög </w:t>
+      </w:r>
+      <w:r>
+        <w:t>alakzatokat</w:t>
+      </w:r>
+      <w:r>
+        <w:t xml:space="preserve"> világosabb belső résszel. Ezután ezeket a lehetséges </w:t>
+      </w:r>
+      <w:r>
+        <w:t>markereket dolgozza fel,</w:t>
+      </w:r>
+      <w:r>
+        <w:t xml:space="preserve"> perspektívatranszformációt hajt végre,</w:t>
+      </w:r>
+      <w:r>
+        <w:t xml:space="preserve"> Otsu thresholding segítségével </w:t>
+      </w:r>
+      <w:r>
+        <w:t>különíti el a fekete és fehér színeket</w:t>
+      </w:r>
+      <w:r>
+        <w:t xml:space="preserve">, majd </w:t>
+      </w:r>
+      <w:r>
+        <w:t>szükség esetén hibajavítást végez</w:t>
+      </w:r>
+      <w:r>
+        <w:t xml:space="preserve">, és eldönti hogy a marker a </w:t>
+      </w:r>
+      <w:r>
+        <w:rPr>
+          <w:rStyle w:val="kd"/>
+        </w:rPr>
+        <w:t>Dictionary</w:t>
+      </w:r>
+      <w:r>
+        <w:t xml:space="preserve"> része-e.</w:t>
+      </w:r>
+    </w:p>
+    <w:p>
+      <w:pPr>
+        <w:pStyle w:val="Cmsor3"/>
+      </w:pPr>
+      <w:r>
+        <w:t>Kamera kalibráció</w:t>
+      </w:r>
+    </w:p>
+    <w:p>
+      <w:r>
+        <w:t>A</w:t>
+      </w:r>
+      <w:r>
+        <w:t xml:space="preserve"> </w:t>
+      </w:r>
+      <w:r>
+        <w:t xml:space="preserve">kamerák leképezése </w:t>
+      </w:r>
+      <w:r>
+        <w:t>torzítással rendelkezik</w:t>
+      </w:r>
+      <w:r>
+        <w:t>. A</w:t>
+      </w:r>
+      <w:r>
+        <w:t xml:space="preserve"> képmezőelhajlás (disztorzió) jelenségével kell ezen feladat során foglalkoznunk.</w:t>
+      </w:r>
+      <w:r>
+        <w:t xml:space="preserve"> A </w:t>
+      </w:r>
+      <w:r>
+        <w:t>kamera tengelyére merőleges, nagy kiterjedésű síkon (a tárgysíkon)</w:t>
+      </w:r>
+      <w:r>
+        <w:t xml:space="preserve"> elhelyezkedő egyenesek képe</w:t>
+      </w:r>
+      <w:r>
+        <w:t>i</w:t>
+      </w:r>
+      <w:r>
+        <w:t xml:space="preserve"> a kép szélein </w:t>
+      </w:r>
+      <w:r>
+        <w:t>görbék lesznek</w:t>
+      </w:r>
+      <w:r>
+        <w:t>. Egy négyzethálós minta képén a szélső vonalak egyre jobban görbülnek, hordó alak</w:t>
+      </w:r>
+      <w:r>
+        <w:t>úvá válik a minta. Emiatt a képen meghatározott távolságok a valóságnak nem felelnek meg</w:t>
+      </w:r>
+      <w:r>
+        <w:t>; a képen látható egyenesek a valóságban nem egyenesek.</w:t>
+      </w:r>
+    </w:p>
+    <w:p>
+      <w:r>
+        <w:t>Ez a hiba szoftveresen korrigálható. A disztorzó inverz transzformációját képezhetjük, amit a képre</w:t>
+      </w:r>
+      <w:r>
+        <w:t xml:space="preserve"> alkalmazva</w:t>
+      </w:r>
+      <w:r>
+        <w:t xml:space="preserve"> eltüntethetjük a disztorzió hatását.</w:t>
+      </w:r>
+      <w:r>
+        <w:t xml:space="preserve"> Az OpenCV tartalmaz egy kamerakalibrációs eszközt</w:t>
+      </w:r>
+      <w:r>
+        <w:t>, ezt használjuk.</w:t>
+      </w:r>
+      <w:bookmarkStart w:id="0" w:name="_GoBack"/>
+      <w:bookmarkEnd w:id="0"/>
+    </w:p>
+    <w:p>
+      <w:pPr>
         <w:pStyle w:val="Cmsor1"/>
         <w:pageBreakBefore/>
       </w:pPr>
@@ -1167,7 +1784,7 @@
       <w:r>
         <w:br/>
       </w:r>
-      <w:hyperlink r:id="rId6" w:history="1">
+      <w:hyperlink r:id="rId7" w:history="1">
         <w:r>
           <w:rPr>
             <w:rStyle w:val="Hiperhivatkozs"/>
@@ -1183,7 +1800,7 @@
       <w:r>
         <w:br/>
       </w:r>
-      <w:hyperlink r:id="rId7" w:history="1">
+      <w:hyperlink r:id="rId8" w:history="1">
         <w:r>
           <w:rPr>
             <w:rStyle w:val="Hiperhivatkozs"/>
@@ -1204,7 +1821,7 @@
       <w:r>
         <w:br/>
       </w:r>
-      <w:hyperlink r:id="rId8" w:history="1">
+      <w:hyperlink r:id="rId9" w:history="1">
         <w:r>
           <w:rPr>
             <w:rStyle w:val="Hiperhivatkozs"/>
@@ -1228,7 +1845,7 @@
       <w:r>
         <w:br/>
       </w:r>
-      <w:hyperlink r:id="rId9" w:history="1">
+      <w:hyperlink r:id="rId10" w:history="1">
         <w:r>
           <w:rPr>
             <w:rStyle w:val="Hiperhivatkozs"/>
@@ -1249,7 +1866,7 @@
       <w:r>
         <w:br/>
       </w:r>
-      <w:hyperlink r:id="rId10" w:history="1">
+      <w:hyperlink r:id="rId11" w:history="1">
         <w:r>
           <w:rPr>
             <w:rStyle w:val="Hiperhivatkozs"/>
@@ -1270,7 +1887,7 @@
       <w:r>
         <w:br/>
       </w:r>
-      <w:hyperlink r:id="rId11" w:history="1">
+      <w:hyperlink r:id="rId12" w:history="1">
         <w:r>
           <w:rPr>
             <w:rStyle w:val="Hiperhivatkozs"/>
@@ -1291,7 +1908,7 @@
       <w:r>
         <w:br/>
       </w:r>
-      <w:hyperlink r:id="rId12" w:history="1">
+      <w:hyperlink r:id="rId13" w:history="1">
         <w:r>
           <w:rPr>
             <w:rStyle w:val="Hiperhivatkozs"/>
@@ -1304,8 +1921,6 @@
       <w:pPr>
         <w:rPr>
           <w:rStyle w:val="Hiperhivatkozs"/>
-          <w:color w:val="auto"/>
-          <w:u w:val="none"/>
         </w:rPr>
       </w:pPr>
       <w:r>
@@ -1324,7 +1939,7 @@
         </w:rPr>
         <w:br/>
       </w:r>
-      <w:hyperlink r:id="rId13" w:history="1">
+      <w:hyperlink r:id="rId14" w:history="1">
         <w:r>
           <w:rPr>
             <w:rStyle w:val="Hiperhivatkozs"/>
@@ -1332,17 +1947,108 @@
           <w:t>https://docs.opencv.org/3.1.0/d5/dae/tutorial_aruco_detection.html</w:t>
         </w:r>
       </w:hyperlink>
-    </w:p>
-    <w:p>
-      <w:pPr>
+      <w:r>
+        <w:rPr>
+          <w:rStyle w:val="Hiperhivatkozs"/>
+        </w:rPr>
+        <w:br/>
+      </w:r>
+      <w:r>
         <w:rPr>
           <w:rStyle w:val="Hiperhivatkozs"/>
           <w:color w:val="auto"/>
           <w:u w:val="none"/>
         </w:rPr>
-      </w:pPr>
-      <w:bookmarkStart w:id="0" w:name="_GoBack"/>
-      <w:bookmarkEnd w:id="0"/>
+        <w:t>Predefined Dictionaries</w:t>
+      </w:r>
+      <w:r>
+        <w:rPr>
+          <w:rStyle w:val="Hiperhivatkozs"/>
+        </w:rPr>
+        <w:br/>
+      </w:r>
+      <w:hyperlink r:id="rId15" w:history="1">
+        <w:r>
+          <w:rPr>
+            <w:rStyle w:val="Hiperhivatkozs"/>
+          </w:rPr>
+          <w:t>https://docs.opencv.org/3.4/d9/d6a/group__aruco.</w:t>
+        </w:r>
+        <w:r>
+          <w:rPr>
+            <w:rStyle w:val="Hiperhivatkozs"/>
+          </w:rPr>
+          <w:t>h</w:t>
+        </w:r>
+        <w:r>
+          <w:rPr>
+            <w:rStyle w:val="Hiperhivatkozs"/>
+          </w:rPr>
+          <w:t>tml#gac84398a9ed9dd01306592dd616c2c975</w:t>
+        </w:r>
+      </w:hyperlink>
+      <w:r>
+        <w:rPr>
+          <w:rStyle w:val="Hiperhivatkozs"/>
+        </w:rPr>
+        <w:br/>
+      </w:r>
+      <w:r>
+        <w:rPr>
+          <w:rStyle w:val="Hiperhivatkozs"/>
+          <w:color w:val="auto"/>
+          <w:u w:val="none"/>
+        </w:rPr>
+        <w:t>Python tutorial</w:t>
+      </w:r>
+      <w:r>
+        <w:rPr>
+          <w:rStyle w:val="Hiperhivatkozs"/>
+        </w:rPr>
+        <w:br/>
+      </w:r>
+      <w:hyperlink r:id="rId16" w:history="1">
+        <w:r>
+          <w:rPr>
+            <w:rStyle w:val="Hiperhivatkozs"/>
+          </w:rPr>
+          <w:t>https://mecaruco2.readthedocs.io/en/latest/notebooks_rst/Aruco/aruco_basics.html</w:t>
+        </w:r>
+      </w:hyperlink>
+    </w:p>
+    <w:p>
+      <w:pPr>
+        <w:rPr>
+          <w:rStyle w:val="Hiperhivatkozs"/>
+          <w:color w:val="auto"/>
+          <w:u w:val="none"/>
+        </w:rPr>
+      </w:pPr>
+      <w:r>
+        <w:t>Kamera kalibráció</w:t>
+      </w:r>
+      <w:r>
+        <w:br/>
+      </w:r>
+      <w:hyperlink r:id="rId17" w:history="1">
+        <w:r>
+          <w:rPr>
+            <w:rStyle w:val="Hiperhivatkozs"/>
+          </w:rPr>
+          <w:t>https://docs.opencv.org/2.4.13.7/doc/tutorials/calib3d/camera_calibration/camera_calibration.html</w:t>
+        </w:r>
+      </w:hyperlink>
+      <w:r>
+        <w:br/>
+      </w:r>
+      <w:hyperlink r:id="rId18" w:history="1">
+        <w:r>
+          <w:rPr>
+            <w:rStyle w:val="Hiperhivatkozs"/>
+          </w:rPr>
+          <w:t>https://docs.opencv.org/2.4/modules/calib3d/doc/camera_calibration_and_3d_reconstruction.html</w:t>
+        </w:r>
+      </w:hyperlink>
     </w:p>
     <w:p>
       <w:pPr>
@@ -1356,7 +2062,7 @@
       <w:r>
         <w:br/>
       </w:r>
-      <w:hyperlink r:id="rId14" w:history="1">
+      <w:hyperlink r:id="rId19" w:history="1">
         <w:r>
           <w:rPr>
             <w:rStyle w:val="Hiperhivatkozs"/>
@@ -1371,7 +2077,7 @@
           <w:tab w:val="left" w:pos="3899"/>
         </w:tabs>
       </w:pPr>
-      <w:hyperlink r:id="rId15" w:history="1">
+      <w:hyperlink r:id="rId20" w:history="1">
         <w:r>
           <w:rPr>
             <w:rStyle w:val="Hiperhivatkozs"/>
@@ -1593,6 +2299,119 @@
       </w:pPr>
       <w:rPr>
         <w:rFonts w:ascii="Symbol" w:hAnsi="Symbol" w:hint="default"/>
+      </w:rPr>
+    </w:lvl>
+  </w:abstractNum>
+  <w:abstractNum w:abstractNumId="10" w15:restartNumberingAfterBreak="0">
+    <w:nsid w:val="0B100F90"/>
+    <w:multiLevelType w:val="hybridMultilevel"/>
+    <w:tmpl w:val="78083F08"/>
+    <w:lvl w:ilvl="0" w:tplc="040E0001">
+      <w:start w:val="1"/>
+      <w:numFmt w:val="bullet"/>
+      <w:lvlText w:val=""/>
+      <w:lvlJc w:val="left"/>
+      <w:pPr>
+        <w:ind w:left="720" w:hanging="360"/>
+      </w:pPr>
+      <w:rPr>
+        <w:rFonts w:ascii="Symbol" w:hAnsi="Symbol" w:hint="default"/>
+      </w:rPr>
+    </w:lvl>
+    <w:lvl w:ilvl="1" w:tplc="040E0003" w:tentative="1">
+      <w:start w:val="1"/>
+      <w:numFmt w:val="bullet"/>
+      <w:lvlText w:val="o"/>
+      <w:lvlJc w:val="left"/>
+      <w:pPr>
+        <w:ind w:left="1440" w:hanging="360"/>
+      </w:pPr>
+      <w:rPr>
+        <w:rFonts w:ascii="Courier New" w:hAnsi="Courier New" w:cs="Courier New" w:hint="default"/>
+      </w:rPr>
+    </w:lvl>
+    <w:lvl w:ilvl="2" w:tplc="040E0005" w:tentative="1">
+      <w:start w:val="1"/>
+      <w:numFmt w:val="bullet"/>
+      <w:lvlText w:val=""/>
+      <w:lvlJc w:val="left"/>
+      <w:pPr>
+        <w:ind w:left="2160" w:hanging="360"/>
+      </w:pPr>
+      <w:rPr>
+        <w:rFonts w:ascii="Wingdings" w:hAnsi="Wingdings" w:hint="default"/>
+      </w:rPr>
+    </w:lvl>
+    <w:lvl w:ilvl="3" w:tplc="040E0001" w:tentative="1">
+      <w:start w:val="1"/>
+      <w:numFmt w:val="bullet"/>
+      <w:lvlText w:val=""/>
+      <w:lvlJc w:val="left"/>
+      <w:pPr>
+        <w:ind w:left="2880" w:hanging="360"/>
+      </w:pPr>
+      <w:rPr>
+        <w:rFonts w:ascii="Symbol" w:hAnsi="Symbol" w:hint="default"/>
+      </w:rPr>
+    </w:lvl>
+    <w:lvl w:ilvl="4" w:tplc="040E0003" w:tentative="1">
+      <w:start w:val="1"/>
+      <w:numFmt w:val="bullet"/>
+      <w:lvlText w:val="o"/>
+      <w:lvlJc w:val="left"/>
+      <w:pPr>
+        <w:ind w:left="3600" w:hanging="360"/>
+      </w:pPr>
+      <w:rPr>
+        <w:rFonts w:ascii="Courier New" w:hAnsi="Courier New" w:cs="Courier New" w:hint="default"/>
+      </w:rPr>
+    </w:lvl>
+    <w:lvl w:ilvl="5" w:tplc="040E0005" w:tentative="1">
+      <w:start w:val="1"/>
+      <w:numFmt w:val="bullet"/>
+      <w:lvlText w:val=""/>
+      <w:lvlJc w:val="left"/>
+      <w:pPr>
+        <w:ind w:left="4320" w:hanging="360"/>
+      </w:pPr>
+      <w:rPr>
+        <w:rFonts w:ascii="Wingdings" w:hAnsi="Wingdings" w:hint="default"/>
+      </w:rPr>
+    </w:lvl>
+    <w:lvl w:ilvl="6" w:tplc="040E0001" w:tentative="1">
+      <w:start w:val="1"/>
+      <w:numFmt w:val="bullet"/>
+      <w:lvlText w:val=""/>
+      <w:lvlJc w:val="left"/>
+      <w:pPr>
+        <w:ind w:left="5040" w:hanging="360"/>
+      </w:pPr>
+      <w:rPr>
+        <w:rFonts w:ascii="Symbol" w:hAnsi="Symbol" w:hint="default"/>
+      </w:rPr>
+    </w:lvl>
+    <w:lvl w:ilvl="7" w:tplc="040E0003" w:tentative="1">
+      <w:start w:val="1"/>
+      <w:numFmt w:val="bullet"/>
+      <w:lvlText w:val="o"/>
+      <w:lvlJc w:val="left"/>
+      <w:pPr>
+        <w:ind w:left="5760" w:hanging="360"/>
+      </w:pPr>
+      <w:rPr>
+        <w:rFonts w:ascii="Courier New" w:hAnsi="Courier New" w:cs="Courier New" w:hint="default"/>
+      </w:rPr>
+    </w:lvl>
+    <w:lvl w:ilvl="8" w:tplc="040E0005" w:tentative="1">
+      <w:start w:val="1"/>
+      <w:numFmt w:val="bullet"/>
+      <w:lvlText w:val=""/>
+      <w:lvlJc w:val="left"/>
+      <w:pPr>
+        <w:ind w:left="6480" w:hanging="360"/>
+      </w:pPr>
+      <w:rPr>
+        <w:rFonts w:ascii="Wingdings" w:hAnsi="Wingdings" w:hint="default"/>
       </w:rPr>
     </w:lvl>
   </w:abstractNum>
@@ -1625,6 +2444,9 @@
   </w:num>
   <w:num w:numId="10">
     <w:abstractNumId w:val="0"/>
+  </w:num>
+  <w:num w:numId="11">
+    <w:abstractNumId w:val="10"/>
   </w:num>
 </w:numbering>
 </file>
@@ -2092,7 +2914,6 @@
   <w:style w:type="character" w:default="1" w:styleId="Bekezdsalapbettpusa">
     <w:name w:val="Default Paragraph Font"/>
     <w:uiPriority w:val="1"/>
-    <w:semiHidden/>
     <w:unhideWhenUsed/>
   </w:style>
   <w:style w:type="table" w:default="1" w:styleId="Normltblzat">
@@ -2163,7 +2984,6 @@
     <w:basedOn w:val="Norml"/>
     <w:next w:val="Norml"/>
     <w:uiPriority w:val="35"/>
-    <w:semiHidden/>
     <w:unhideWhenUsed/>
     <w:qFormat/>
     <w:rsid w:val="00073AB8"/>
@@ -2313,7 +3133,7 @@
     <w:basedOn w:val="Finomkiemels"/>
     <w:uiPriority w:val="1"/>
     <w:qFormat/>
-    <w:rsid w:val="00713EA1"/>
+    <w:rsid w:val="000E4013"/>
     <w:rPr>
       <w:rFonts w:ascii="Consolas" w:hAnsi="Consolas"/>
       <w:i w:val="0"/>
@@ -2343,6 +3163,48 @@
     <w:rPr>
       <w:i/>
       <w:iCs/>
+    </w:rPr>
+  </w:style>
+  <w:style w:type="character" w:styleId="Mrltotthiperhivatkozs">
+    <w:name w:val="FollowedHyperlink"/>
+    <w:basedOn w:val="Bekezdsalapbettpusa"/>
+    <w:uiPriority w:val="99"/>
+    <w:semiHidden/>
+    <w:unhideWhenUsed/>
+    <w:rsid w:val="008363FE"/>
+    <w:rPr>
+      <w:color w:val="954F72" w:themeColor="followedHyperlink"/>
+      <w:u w:val="single"/>
+    </w:rPr>
+  </w:style>
+  <w:style w:type="paragraph" w:styleId="Buborkszveg">
+    <w:name w:val="Balloon Text"/>
+    <w:basedOn w:val="Norml"/>
+    <w:link w:val="BuborkszvegChar"/>
+    <w:uiPriority w:val="99"/>
+    <w:semiHidden/>
+    <w:unhideWhenUsed/>
+    <w:rsid w:val="00AF4778"/>
+    <w:pPr>
+      <w:spacing w:after="0" w:line="240" w:lineRule="auto"/>
+    </w:pPr>
+    <w:rPr>
+      <w:rFonts w:ascii="Segoe UI" w:hAnsi="Segoe UI" w:cs="Segoe UI"/>
+      <w:sz w:val="18"/>
+      <w:szCs w:val="18"/>
+    </w:rPr>
+  </w:style>
+  <w:style w:type="character" w:customStyle="1" w:styleId="BuborkszvegChar">
+    <w:name w:val="Buborékszöveg Char"/>
+    <w:basedOn w:val="Bekezdsalapbettpusa"/>
+    <w:link w:val="Buborkszveg"/>
+    <w:uiPriority w:val="99"/>
+    <w:semiHidden/>
+    <w:rsid w:val="00AF4778"/>
+    <w:rPr>
+      <w:rFonts w:ascii="Segoe UI" w:hAnsi="Segoe UI" w:cs="Segoe UI"/>
+      <w:sz w:val="18"/>
+      <w:szCs w:val="18"/>
     </w:rPr>
   </w:style>
 </w:styles>
@@ -2614,7 +3476,7 @@
 </file>
 
 <file path=customXml/itemProps1.xml><?xml version="1.0" encoding="utf-8"?>
-<ds:datastoreItem xmlns:ds="http://schemas.openxmlformats.org/officeDocument/2006/customXml" ds:itemID="{189AB416-2FAA-424A-B7E9-9294F3C30DC4}">
+<ds:datastoreItem xmlns:ds="http://schemas.openxmlformats.org/officeDocument/2006/customXml" ds:itemID="{7FA54A09-89EE-41DA-80CE-7AF26FA89590}">
   <ds:schemaRefs>
     <ds:schemaRef ds:uri="http://schemas.openxmlformats.org/officeDocument/2006/bibliography"/>
   </ds:schemaRefs>

</xml_diff>